<commit_message>
Shopping cart will be saved when session expires. Functionallities are complete now, error handling and appearance must be done now...
</commit_message>
<xml_diff>
--- a/WildShop_technische_Dokumentation.docx
+++ b/WildShop_technische_Dokumentation.docx
@@ -1005,6 +1005,75 @@
       <w:pPr>
         <w:pStyle w:val="Listenabsatz"/>
         <w:numPr>
+          <w:ilvl w:val="1"/>
+          <w:numId w:val="1"/>
+        </w:numPr>
+        <w:rPr>
+          <w:rFonts w:ascii="Abadi" w:hAnsi="Abadi" w:cs="Aharoni"/>
+          <w:sz w:val="24"/>
+          <w:szCs w:val="24"/>
+        </w:rPr>
+      </w:pPr>
+      <w:proofErr w:type="spellStart"/>
+      <w:proofErr w:type="gramStart"/>
+      <w:r>
+        <w:rPr>
+          <w:rFonts w:ascii="Abadi" w:hAnsi="Abadi" w:cs="Aharoni"/>
+          <w:sz w:val="24"/>
+          <w:szCs w:val="24"/>
+        </w:rPr>
+        <w:t>registerOrder</w:t>
+      </w:r>
+      <w:proofErr w:type="spellEnd"/>
+      <w:r>
+        <w:rPr>
+          <w:rFonts w:ascii="Abadi" w:hAnsi="Abadi" w:cs="Aharoni"/>
+          <w:sz w:val="24"/>
+          <w:szCs w:val="24"/>
+        </w:rPr>
+        <w:t>(</w:t>
+      </w:r>
+      <w:proofErr w:type="gramEnd"/>
+      <w:r>
+        <w:rPr>
+          <w:rFonts w:ascii="Abadi" w:hAnsi="Abadi" w:cs="Aharoni"/>
+          <w:sz w:val="24"/>
+          <w:szCs w:val="24"/>
+        </w:rPr>
+        <w:t xml:space="preserve">): wird aufgerufen, wenn Produkt in Warenkorb gelegt wird, sendet Status 200 und leeren String zurück, um Client zu signalisieren, dass Aktion realisiert wurde. Wird benötigt, damit das Session-Objekt im </w:t>
+      </w:r>
+      <w:proofErr w:type="spellStart"/>
+      <w:r>
+        <w:rPr>
+          <w:rFonts w:ascii="Abadi" w:hAnsi="Abadi" w:cs="Aharoni"/>
+          <w:sz w:val="24"/>
+          <w:szCs w:val="24"/>
+        </w:rPr>
+        <w:t>SessionHanlder</w:t>
+      </w:r>
+      <w:proofErr w:type="spellEnd"/>
+      <w:r>
+        <w:rPr>
+          <w:rFonts w:ascii="Abadi" w:hAnsi="Abadi" w:cs="Aharoni"/>
+          <w:sz w:val="24"/>
+          <w:szCs w:val="24"/>
+        </w:rPr>
+        <w:t xml:space="preserve"> alle aktuellen Produkte </w:t>
+      </w:r>
+      <w:r>
+        <w:rPr>
+          <w:rFonts w:ascii="Abadi" w:hAnsi="Abadi" w:cs="Aharoni"/>
+          <w:sz w:val="24"/>
+          <w:szCs w:val="24"/>
+        </w:rPr>
+        <w:lastRenderedPageBreak/>
+        <w:t>enthält, da die neu hinzugefügten Produkte beim Auslaufen der Session sonst nicht in die Datenbank mit übertragen werde</w:t>
+      </w:r>
+    </w:p>
+    <w:p>
+      <w:pPr>
+        <w:pStyle w:val="Listenabsatz"/>
+        <w:numPr>
           <w:ilvl w:val="0"/>
           <w:numId w:val="1"/>
         </w:numPr>
@@ -1086,7 +1155,6 @@
           <w:sz w:val="24"/>
           <w:szCs w:val="24"/>
         </w:rPr>
-        <w:lastRenderedPageBreak/>
         <w:t>getSession</w:t>
       </w:r>
       <w:proofErr w:type="spellEnd"/>
@@ -1987,6 +2055,7 @@
           <w:sz w:val="24"/>
           <w:szCs w:val="24"/>
         </w:rPr>
+        <w:lastRenderedPageBreak/>
         <w:t>sendChangedPasswortConfirm</w:t>
       </w:r>
       <w:proofErr w:type="spellEnd"/>
@@ -2097,16 +2166,7 @@
           <w:sz w:val="24"/>
           <w:szCs w:val="24"/>
         </w:rPr>
-        <w:t xml:space="preserve">im Nachhinein </w:t>
-      </w:r>
-      <w:r>
-        <w:rPr>
-          <w:rFonts w:ascii="Abadi" w:hAnsi="Abadi" w:cs="Aharoni"/>
-          <w:sz w:val="24"/>
-          <w:szCs w:val="24"/>
-        </w:rPr>
-        <w:lastRenderedPageBreak/>
-        <w:t xml:space="preserve">für die Bestellung des Users eine Mail generiert werden, die alle </w:t>
+        <w:t xml:space="preserve">im Nachhinein für die Bestellung des Users eine Mail generiert werden, die alle </w:t>
       </w:r>
       <w:r>
         <w:rPr>
@@ -2831,8 +2891,6 @@
         </w:rPr>
         <w:t>sucht Zeile der Log-Message anhand des Indexes in Hashtabelle und löscht die Zeile, Eintrag wird auch in Hashtabelle gelöscht</w:t>
       </w:r>
-      <w:bookmarkStart w:id="0" w:name="_GoBack"/>
-      <w:bookmarkEnd w:id="0"/>
     </w:p>
     <w:p>
       <w:pPr>
@@ -3072,6 +3130,7 @@
           <w:sz w:val="24"/>
           <w:szCs w:val="24"/>
         </w:rPr>
+        <w:lastRenderedPageBreak/>
         <w:t xml:space="preserve">exportiert sämtliche </w:t>
       </w:r>
       <w:proofErr w:type="spellStart"/>
@@ -3244,7 +3303,6 @@
           <w:sz w:val="24"/>
           <w:szCs w:val="24"/>
         </w:rPr>
-        <w:lastRenderedPageBreak/>
         <w:t>order.js</w:t>
       </w:r>
     </w:p>
@@ -4048,6 +4106,94 @@
         </w:rPr>
         <w:t>älter als x Minuten sind</w:t>
       </w:r>
+    </w:p>
+    <w:p>
+      <w:pPr>
+        <w:pStyle w:val="Listenabsatz"/>
+        <w:numPr>
+          <w:ilvl w:val="0"/>
+          <w:numId w:val="4"/>
+        </w:numPr>
+        <w:rPr>
+          <w:rFonts w:ascii="Abadi" w:hAnsi="Abadi" w:cs="Aharoni"/>
+          <w:sz w:val="24"/>
+          <w:szCs w:val="24"/>
+        </w:rPr>
+      </w:pPr>
+      <w:proofErr w:type="spellStart"/>
+      <w:proofErr w:type="gramStart"/>
+      <w:r>
+        <w:rPr>
+          <w:rFonts w:ascii="Abadi" w:hAnsi="Abadi" w:cs="Aharoni"/>
+          <w:sz w:val="24"/>
+          <w:szCs w:val="24"/>
+        </w:rPr>
+        <w:t>saveShoppingCart</w:t>
+      </w:r>
+      <w:proofErr w:type="spellEnd"/>
+      <w:r>
+        <w:rPr>
+          <w:rFonts w:ascii="Abadi" w:hAnsi="Abadi" w:cs="Aharoni"/>
+          <w:sz w:val="24"/>
+          <w:szCs w:val="24"/>
+        </w:rPr>
+        <w:t>(</w:t>
+      </w:r>
+      <w:proofErr w:type="gramEnd"/>
+      <w:r>
+        <w:rPr>
+          <w:rFonts w:ascii="Abadi" w:hAnsi="Abadi" w:cs="Aharoni"/>
+          <w:sz w:val="24"/>
+          <w:szCs w:val="24"/>
+        </w:rPr>
+        <w:t>):</w:t>
+      </w:r>
+    </w:p>
+    <w:p>
+      <w:pPr>
+        <w:pStyle w:val="Listenabsatz"/>
+        <w:numPr>
+          <w:ilvl w:val="1"/>
+          <w:numId w:val="4"/>
+        </w:numPr>
+        <w:rPr>
+          <w:rFonts w:ascii="Abadi" w:hAnsi="Abadi" w:cs="Aharoni"/>
+          <w:sz w:val="24"/>
+          <w:szCs w:val="24"/>
+        </w:rPr>
+      </w:pPr>
+      <w:r>
+        <w:rPr>
+          <w:rFonts w:ascii="Abadi" w:hAnsi="Abadi" w:cs="Aharoni"/>
+          <w:sz w:val="24"/>
+          <w:szCs w:val="24"/>
+        </w:rPr>
+        <w:t>wird nicht exportiert</w:t>
+      </w:r>
+    </w:p>
+    <w:p>
+      <w:pPr>
+        <w:pStyle w:val="Listenabsatz"/>
+        <w:numPr>
+          <w:ilvl w:val="1"/>
+          <w:numId w:val="4"/>
+        </w:numPr>
+        <w:rPr>
+          <w:rFonts w:ascii="Abadi" w:hAnsi="Abadi" w:cs="Aharoni"/>
+          <w:sz w:val="24"/>
+          <w:szCs w:val="24"/>
+        </w:rPr>
+      </w:pPr>
+      <w:r>
+        <w:rPr>
+          <w:rFonts w:ascii="Abadi" w:hAnsi="Abadi" w:cs="Aharoni"/>
+          <w:sz w:val="24"/>
+          <w:szCs w:val="24"/>
+        </w:rPr>
+        <w:t>Sichert den aktuellen Warenkorb des Nutzers beim Auslaufen der Session</w:t>
+      </w:r>
+      <w:bookmarkStart w:id="0" w:name="_GoBack"/>
+      <w:bookmarkEnd w:id="0"/>
     </w:p>
     <w:p>
       <w:pPr>
@@ -4176,6 +4322,7 @@
           <w:sz w:val="24"/>
           <w:szCs w:val="24"/>
         </w:rPr>
+        <w:lastRenderedPageBreak/>
         <w:t>description.ts</w:t>
       </w:r>
       <w:proofErr w:type="spellEnd"/>
@@ -4356,7 +4503,6 @@
           <w:sz w:val="24"/>
           <w:szCs w:val="24"/>
         </w:rPr>
-        <w:lastRenderedPageBreak/>
         <w:t>goToDescription</w:t>
       </w:r>
       <w:proofErr w:type="spellEnd"/>
@@ -5617,23 +5763,7 @@
           <w:sz w:val="24"/>
           <w:szCs w:val="24"/>
         </w:rPr>
-        <w:t>): setzt „</w:t>
-      </w:r>
-      <w:r>
-        <w:rPr>
-          <w:rFonts w:ascii="Abadi" w:hAnsi="Abadi" w:cs="Aharoni"/>
-          <w:sz w:val="24"/>
-          <w:szCs w:val="24"/>
-        </w:rPr>
-        <w:t>Passwort ändern</w:t>
-      </w:r>
-      <w:r>
-        <w:rPr>
-          <w:rFonts w:ascii="Abadi" w:hAnsi="Abadi" w:cs="Aharoni"/>
-          <w:sz w:val="24"/>
-          <w:szCs w:val="24"/>
-        </w:rPr>
-        <w:t>“-Button aktiv, falls Eingabedaten die korrekte Form haben</w:t>
+        <w:t>): setzt „Passwort ändern“-Button aktiv, falls Eingabedaten die korrekte Form haben</w:t>
       </w:r>
     </w:p>
     <w:p>
@@ -5721,6 +5851,7 @@
           <w:sz w:val="28"/>
           <w:szCs w:val="28"/>
         </w:rPr>
+        <w:lastRenderedPageBreak/>
         <w:t>Provider:</w:t>
       </w:r>
     </w:p>
@@ -5903,7 +6034,6 @@
           <w:sz w:val="24"/>
           <w:szCs w:val="24"/>
         </w:rPr>
-        <w:lastRenderedPageBreak/>
         <w:t>register</w:t>
       </w:r>
       <w:proofErr w:type="spellEnd"/>
@@ -6172,6 +6302,82 @@
     <w:p>
       <w:pPr>
         <w:pStyle w:val="Listenabsatz"/>
+        <w:numPr>
+          <w:ilvl w:val="1"/>
+          <w:numId w:val="3"/>
+        </w:numPr>
+        <w:rPr>
+          <w:rFonts w:ascii="Abadi" w:hAnsi="Abadi" w:cs="Aharoni"/>
+          <w:sz w:val="24"/>
+          <w:szCs w:val="24"/>
+        </w:rPr>
+      </w:pPr>
+      <w:proofErr w:type="spellStart"/>
+      <w:proofErr w:type="gramStart"/>
+      <w:r>
+        <w:rPr>
+          <w:rFonts w:ascii="Abadi" w:hAnsi="Abadi" w:cs="Aharoni"/>
+          <w:sz w:val="24"/>
+          <w:szCs w:val="24"/>
+        </w:rPr>
+        <w:t>registerProduct</w:t>
+      </w:r>
+      <w:proofErr w:type="spellEnd"/>
+      <w:r>
+        <w:rPr>
+          <w:rFonts w:ascii="Abadi" w:hAnsi="Abadi" w:cs="Aharoni"/>
+          <w:sz w:val="24"/>
+          <w:szCs w:val="24"/>
+        </w:rPr>
+        <w:t>(</w:t>
+      </w:r>
+      <w:proofErr w:type="gramEnd"/>
+      <w:r>
+        <w:rPr>
+          <w:rFonts w:ascii="Abadi" w:hAnsi="Abadi" w:cs="Aharoni"/>
+          <w:sz w:val="24"/>
+          <w:szCs w:val="24"/>
+        </w:rPr>
+        <w:t xml:space="preserve">): Sendet Session-Objekt mit dem aktuellen </w:t>
+      </w:r>
+      <w:proofErr w:type="spellStart"/>
+      <w:r>
+        <w:rPr>
+          <w:rFonts w:ascii="Abadi" w:hAnsi="Abadi" w:cs="Aharoni"/>
+          <w:sz w:val="24"/>
+          <w:szCs w:val="24"/>
+        </w:rPr>
+        <w:t>productArr</w:t>
+      </w:r>
+      <w:proofErr w:type="spellEnd"/>
+      <w:r>
+        <w:rPr>
+          <w:rFonts w:ascii="Abadi" w:hAnsi="Abadi" w:cs="Aharoni"/>
+          <w:sz w:val="24"/>
+          <w:szCs w:val="24"/>
+        </w:rPr>
+        <w:t>, damit dieser immer den aktuellen Warenkorb hat</w:t>
+      </w:r>
+      <w:r>
+        <w:rPr>
+          <w:rFonts w:ascii="Abadi" w:hAnsi="Abadi" w:cs="Aharoni"/>
+          <w:sz w:val="24"/>
+          <w:szCs w:val="24"/>
+        </w:rPr>
+        <w:t>. Wichtig beim Auslaufen der Session</w:t>
+      </w:r>
+      <w:r>
+        <w:rPr>
+          <w:rFonts w:ascii="Abadi" w:hAnsi="Abadi" w:cs="Aharoni"/>
+          <w:sz w:val="24"/>
+          <w:szCs w:val="24"/>
+        </w:rPr>
+        <w:t>.</w:t>
+      </w:r>
+    </w:p>
+    <w:p>
+      <w:pPr>
+        <w:pStyle w:val="Listenabsatz"/>
         <w:ind w:left="2145"/>
         <w:rPr>
           <w:rFonts w:ascii="Abadi" w:hAnsi="Abadi" w:cs="Aharoni"/>
@@ -6907,6 +7113,7 @@
           <w:sz w:val="24"/>
           <w:szCs w:val="24"/>
         </w:rPr>
+        <w:lastRenderedPageBreak/>
         <w:t>comment</w:t>
       </w:r>
       <w:proofErr w:type="spellEnd"/>

</xml_diff>